<commit_message>
Add classifier choice iformation
</commit_message>
<xml_diff>
--- a/Draft.docx
+++ b/Draft.docx
@@ -277,10 +277,369 @@
       <w:r>
         <w:t xml:space="preserve"> /cite{dimensionality}, whilst in Weka, attributes can be ranked, in order to see which ones carry the most important in a data set. </w:t>
       </w:r>
-    </w:p>
-    <w:p>
-      <w:r>
-        <w:t>WATCH YOUTUBE VIDEO AND DO THE RANKING THING</w:t>
+      <w:r>
+        <w:t>\par</w:t>
+      </w:r>
+    </w:p>
+    <w:p>
+      <w:r>
+        <w:t xml:space="preserve">For this experiment, the </w:t>
+      </w:r>
+      <w:proofErr w:type="spellStart"/>
+      <w:r>
+        <w:t>InfoGainAttributeEvaluator</w:t>
+      </w:r>
+      <w:proofErr w:type="spellEnd"/>
+      <w:r>
+        <w:t xml:space="preserve"> was used to rank attributes in Weka. This algorithm was selected because of the simple output of ‘worth of an attribute’ that allows the least useful attributes or features to be omitted from any classification later on.</w:t>
+      </w:r>
+      <w:r>
+        <w:t xml:space="preserve"> The attribute evaluator configuration run can be found in Appendix A</w:t>
+      </w:r>
+      <w:r>
+        <w:t xml:space="preserve"> </w:t>
+      </w:r>
+      <w:proofErr w:type="gramStart"/>
+      <w:r>
+        <w:t>From</w:t>
+      </w:r>
+      <w:proofErr w:type="gramEnd"/>
+      <w:r>
+        <w:t xml:space="preserve"> first run,</w:t>
+      </w:r>
+      <w:r>
+        <w:t xml:space="preserve"> and shown in Figure 3 is the results from the ranking. It appears that three attributes listed have no effect on the prediction of one year risk, so these will be omitted when testing </w:t>
+      </w:r>
+      <w:r>
+        <w:t>classifiers in the following section.</w:t>
+      </w:r>
+    </w:p>
+    <w:p>
+      <w:r>
+        <w:t>[IMAGE OF RANK]</w:t>
+      </w:r>
+    </w:p>
+    <w:p>
+      <w:r>
+        <w:t>Although only the three at the bottom were removed from this process, it is possible to remove more features. Three was chosen because it appeared to be a global minimum feature set before overfitting occurred. This is when the learning curve appears to go back above its minimum due to not enough descriptive features.</w:t>
+      </w:r>
+    </w:p>
+    <w:p/>
+    <w:p>
+      <w:pPr>
+        <w:pStyle w:val="Heading1"/>
+      </w:pPr>
+      <w:r>
+        <w:lastRenderedPageBreak/>
+        <w:t>Classifying data</w:t>
+      </w:r>
+    </w:p>
+    <w:p>
+      <w:r>
+        <w:t xml:space="preserve">For the set of experiments following, multiple classifiers have been selected to find the best prediction possible. In a notable paper by D. </w:t>
+      </w:r>
+      <w:proofErr w:type="spellStart"/>
+      <w:r>
+        <w:t>Wolpert</w:t>
+      </w:r>
+      <w:proofErr w:type="spellEnd"/>
+      <w:r>
+        <w:t xml:space="preserve"> (</w:t>
+      </w:r>
+      <w:r>
+        <w:rPr>
+          <w:rFonts w:ascii="Arial" w:hAnsi="Arial" w:cs="Arial"/>
+          <w:color w:val="333333"/>
+          <w:sz w:val="21"/>
+          <w:szCs w:val="21"/>
+          <w:shd w:val="clear" w:color="auto" w:fill="FFFFFF"/>
+        </w:rPr>
+        <w:t xml:space="preserve">The Lack of </w:t>
+      </w:r>
+      <w:proofErr w:type="gramStart"/>
+      <w:r>
+        <w:rPr>
+          <w:rFonts w:ascii="Arial" w:hAnsi="Arial" w:cs="Arial"/>
+          <w:color w:val="333333"/>
+          <w:sz w:val="21"/>
+          <w:szCs w:val="21"/>
+          <w:shd w:val="clear" w:color="auto" w:fill="FFFFFF"/>
+        </w:rPr>
+        <w:t>A Priori Distinctions Between</w:t>
+      </w:r>
+      <w:proofErr w:type="gramEnd"/>
+      <w:r>
+        <w:rPr>
+          <w:rFonts w:ascii="Arial" w:hAnsi="Arial" w:cs="Arial"/>
+          <w:color w:val="333333"/>
+          <w:sz w:val="21"/>
+          <w:szCs w:val="21"/>
+          <w:shd w:val="clear" w:color="auto" w:fill="FFFFFF"/>
+        </w:rPr>
+        <w:t xml:space="preserve"> Learning Algorithms</w:t>
+      </w:r>
+      <w:r>
+        <w:t xml:space="preserve">) \cite{algorithms}, this points out that there is not one classifier that will work for every problem in machine learning. Therefore, by comparing a range of classifiers, the best traits will be found, and will contribute towards the final </w:t>
+      </w:r>
+      <w:r>
+        <w:t>predictor provided in the appendices.</w:t>
+      </w:r>
+      <w:r>
+        <w:t xml:space="preserve"> This section takes a look at what classifiers have been selected, how each should work, and what fine tuning was done to each.</w:t>
+      </w:r>
+    </w:p>
+    <w:p>
+      <w:pPr>
+        <w:pStyle w:val="Heading2"/>
+      </w:pPr>
+      <w:r>
+        <w:t>Classifier selection</w:t>
+      </w:r>
+    </w:p>
+    <w:p>
+      <w:r>
+        <w:t>Three classifiers have been chosen for this part of the paper, and will be compared directly and indirectly in the results section of this report.</w:t>
+      </w:r>
+      <w:r>
+        <w:t xml:space="preserve"> The three classifiers selected are as follows:</w:t>
+      </w:r>
+    </w:p>
+    <w:p>
+      <w:r>
+        <w:t>\begin{itemize}</w:t>
+      </w:r>
+    </w:p>
+    <w:p>
+      <w:r>
+        <w:t>\item Decision tree</w:t>
+      </w:r>
+      <w:r>
+        <w:t xml:space="preserve"> – J48 for generating C4 trees</w:t>
+      </w:r>
+    </w:p>
+    <w:p>
+      <w:r>
+        <w:t>\item Naïve Bayes</w:t>
+      </w:r>
+      <w:r>
+        <w:t xml:space="preserve"> – A Naive Bayes classifier</w:t>
+      </w:r>
+    </w:p>
+    <w:p>
+      <w:r>
+        <w:t xml:space="preserve">\item </w:t>
+      </w:r>
+      <w:proofErr w:type="gramStart"/>
+      <w:r>
+        <w:t>Neural</w:t>
+      </w:r>
+      <w:proofErr w:type="gramEnd"/>
+      <w:r>
+        <w:t xml:space="preserve"> network – Multilayer perception classifier using backpropagation</w:t>
+      </w:r>
+    </w:p>
+    <w:p>
+      <w:r>
+        <w:t>\end{itemize}</w:t>
+      </w:r>
+    </w:p>
+    <w:p>
+      <w:r>
+        <w:t>The first of which was selected because of both its practicality and popularity, which has been</w:t>
+      </w:r>
+      <w:r>
+        <w:t xml:space="preserve"> proved useful for data mining. Decision trees are used in a range of medical </w:t>
+      </w:r>
+      <w:r>
+        <w:t>diagnoses</w:t>
+      </w:r>
+      <w:r>
+        <w:t xml:space="preserve">, and because decision trees allow human readable rules of classification and are easy to interpret, they are very useful in this field of research. </w:t>
+      </w:r>
+      <w:r>
+        <w:t>\par</w:t>
+      </w:r>
+    </w:p>
+    <w:p>
+      <w:r>
+        <w:t xml:space="preserve">With J48, similarly to most decision trees, the structure created </w:t>
+      </w:r>
+      <w:r>
+        <w:t>appears l</w:t>
+      </w:r>
+      <w:r>
+        <w:t>ike a flow chart, with each node denoting a test, each branch denoting a an outcome of a test, and each leaf node holding a class label. This classifier has two parts</w:t>
+      </w:r>
+      <w:r>
+        <w:t xml:space="preserve"> \cite{</w:t>
+      </w:r>
+      <w:r>
+        <w:t>decision</w:t>
+      </w:r>
+      <w:r>
+        <w:t>}</w:t>
+      </w:r>
+      <w:r>
+        <w:t xml:space="preserve"> to its use: the growth phase and the pruning phase. Trees split training sets based on the criteria (in this case mortality rate), and perform this until all records belonging to each split hold the same class label</w:t>
+      </w:r>
+      <w:r>
+        <w:t xml:space="preserve"> (</w:t>
+      </w:r>
+      <w:r>
+        <w:t>see example in Figure 4</w:t>
+      </w:r>
+      <w:r>
+        <w:t>)</w:t>
+      </w:r>
+      <w:r>
+        <w:t>. Overfitting is the outcome of creating trees because of this, therefore pruning is added to the scenario.</w:t>
+      </w:r>
+      <w:r>
+        <w:t xml:space="preserve"> Outliers and fuzzy data from the tree to ensure it holds only useful information. </w:t>
+      </w:r>
+      <w:r>
+        <w:t>Construction of flow chart is quick, therefore the overall</w:t>
+      </w:r>
+      <w:r>
+        <w:t xml:space="preserve"> prediction rate in this paper should be quicker than other algorithms.</w:t>
+      </w:r>
+      <w:r>
+        <w:t xml:space="preserve"> \par</w:t>
+      </w:r>
+    </w:p>
+    <w:p>
+      <w:r>
+        <w:t>[IMAGE OF TREE]</w:t>
+      </w:r>
+    </w:p>
+    <w:p>
+      <w:r>
+        <w:t xml:space="preserve">The </w:t>
+      </w:r>
+      <w:r>
+        <w:t xml:space="preserve">second classifier listed </w:t>
+      </w:r>
+      <w:r>
+        <w:t>that will be compared in order to find out which algorithm will be most suited to this problem is a using a Naïve Bayes approach.</w:t>
+      </w:r>
+      <w:r>
+        <w:t xml:space="preserve"> The simplest of the three, Weka offers an implementation of this which uses Bayes rule as shown in Figure 5. From first observation, it does appear that Bayes may work better with more evidence, though this may not be the case, as overfitting may occur.</w:t>
+      </w:r>
+    </w:p>
+    <w:p>
+      <w:r>
+        <w:t>[IMAGE OF BAYES]</w:t>
+      </w:r>
+    </w:p>
+    <w:p>
+      <w:r>
+        <w:t xml:space="preserve">Bayes has always been another popular machine learning approach to medical data, and many papers have justified the use of it. One such paper which looked at predicting heart </w:t>
+      </w:r>
+      <w:r>
+        <w:t>disease</w:t>
+      </w:r>
+      <w:r>
+        <w:t xml:space="preserve"> \cite{</w:t>
+      </w:r>
+      <w:proofErr w:type="spellStart"/>
+      <w:r>
+        <w:t>bayes</w:t>
+      </w:r>
+      <w:proofErr w:type="spellEnd"/>
+      <w:r>
+        <w:t xml:space="preserve">}, gives good reasons for the choice of the algorithm. </w:t>
+      </w:r>
+      <w:r>
+        <w:t xml:space="preserve">When data amounts are high, this way of training and predicting does not </w:t>
+      </w:r>
+      <w:r>
+        <w:t>exponentially</w:t>
+      </w:r>
+      <w:r>
+        <w:t xml:space="preserve"> increase in terms of time. Where attributes are </w:t>
+      </w:r>
+      <w:r>
+        <w:lastRenderedPageBreak/>
+        <w:t>independent of each other, Naïve Bayes can handle it better than other algorithms (as shown in pre-processing, there are attributes in this paper’s example for the need of this), and output is more efficient compared to other methods.</w:t>
+      </w:r>
+      <w:r>
+        <w:t xml:space="preserve"> </w:t>
+      </w:r>
+      <w:r>
+        <w:t>\par</w:t>
+      </w:r>
+    </w:p>
+    <w:p>
+      <w:r>
+        <w:t>The final classifier that will be used in the prediction of thoracic sur</w:t>
+      </w:r>
+      <w:bookmarkStart w:id="0" w:name="_GoBack"/>
+      <w:bookmarkEnd w:id="0"/>
+      <w:r>
+        <w:t xml:space="preserve">gery mortality risk will be with neural networks. In Weka, by default one neural network library comes pre-installed, Multilayer perception. </w:t>
+      </w:r>
+      <w:r>
+        <w:t xml:space="preserve">Artificial neural networks (ANN) are a more recent development in medical diagnosis, and come from more of an artificial intelligence background. </w:t>
+      </w:r>
+      <w:r>
+        <w:t xml:space="preserve"> </w:t>
+      </w:r>
+      <w:r>
+        <w:t xml:space="preserve">These are used </w:t>
+      </w:r>
+      <w:r>
+        <w:t>widely</w:t>
+      </w:r>
+      <w:r>
+        <w:t xml:space="preserve"> in science, and are popular where attribute relationships may be unknown or very complex \</w:t>
+      </w:r>
+      <w:proofErr w:type="gramStart"/>
+      <w:r>
+        <w:t>cite{</w:t>
+      </w:r>
+      <w:proofErr w:type="gramEnd"/>
+      <w:r>
+        <w:t>neural}. \par</w:t>
+      </w:r>
+    </w:p>
+    <w:p/>
+    <w:p>
+      <w:pPr>
+        <w:pStyle w:val="Heading2"/>
+      </w:pPr>
+      <w:r>
+        <w:t>Configuration</w:t>
+      </w:r>
+    </w:p>
+    <w:p>
+      <w:pPr>
+        <w:pStyle w:val="Heading1"/>
+      </w:pPr>
+      <w:r>
+        <w:t>Results discussion</w:t>
+      </w:r>
+    </w:p>
+    <w:p>
+      <w:pPr>
+        <w:pStyle w:val="Heading1"/>
+      </w:pPr>
+      <w:r>
+        <w:t>Conclusion</w:t>
+      </w:r>
+    </w:p>
+    <w:p>
+      <w:r>
+        <w:t xml:space="preserve">Cancer could have spread before, therefore data may not be completely true, though should </w:t>
+      </w:r>
+      <w:r>
+        <w:t>be fairly accurate.</w:t>
+      </w:r>
+    </w:p>
+    <w:p/>
+    <w:p/>
+    <w:p>
+      <w:r>
+        <w:t>Thoracic</w:t>
       </w:r>
     </w:p>
     <w:p>
@@ -289,12 +648,79 @@
           <w:rPr>
             <w:rStyle w:val="Hyperlink"/>
           </w:rPr>
-          <w:t>https://www.youtube.com/watch?v=UOadhDKRbPM</w:t>
+          <w:t>http://www.bmc.org/thoraciconcology/treatments/lung-resection.htm</w:t>
         </w:r>
       </w:hyperlink>
     </w:p>
+    <w:p/>
+    <w:p>
+      <w:proofErr w:type="gramStart"/>
+      <w:r>
+        <w:t>imbalance</w:t>
+      </w:r>
+      <w:proofErr w:type="gramEnd"/>
+    </w:p>
     <w:p>
       <w:hyperlink r:id="rId5" w:history="1">
+        <w:r>
+          <w:rPr>
+            <w:rStyle w:val="Hyperlink"/>
+          </w:rPr>
+          <w:t>https://hydra.hull.ac.uk/resources/hull:10103</w:t>
+        </w:r>
+      </w:hyperlink>
+    </w:p>
+    <w:p/>
+    <w:p>
+      <w:proofErr w:type="gramStart"/>
+      <w:r>
+        <w:t>smote</w:t>
+      </w:r>
+      <w:proofErr w:type="gramEnd"/>
+    </w:p>
+    <w:p>
+      <w:hyperlink r:id="rId6" w:history="1">
+        <w:r>
+          <w:rPr>
+            <w:rStyle w:val="Hyperlink"/>
+          </w:rPr>
+          <w:t>https://msdn.microsoft.com/en-us/library/azure/dn913076.aspx</w:t>
+        </w:r>
+      </w:hyperlink>
+    </w:p>
+    <w:p/>
+    <w:p>
+      <w:proofErr w:type="gramStart"/>
+      <w:r>
+        <w:t>over-sampling</w:t>
+      </w:r>
+      <w:proofErr w:type="gramEnd"/>
+    </w:p>
+    <w:p>
+      <w:hyperlink r:id="rId7" w:history="1">
+        <w:r>
+          <w:rPr>
+            <w:rStyle w:val="Hyperlink"/>
+          </w:rPr>
+          <w:t>https://www.jair.org/media/953/live-953-2037-jair.pdf</w:t>
+        </w:r>
+      </w:hyperlink>
+    </w:p>
+    <w:p/>
+    <w:p>
+      <w:proofErr w:type="gramStart"/>
+      <w:r>
+        <w:t>dimensionality</w:t>
+      </w:r>
+      <w:proofErr w:type="gramEnd"/>
+    </w:p>
+    <w:p>
+      <w:pPr>
+        <w:rPr>
+          <w:rStyle w:val="Hyperlink"/>
+        </w:rPr>
+      </w:pPr>
+      <w:hyperlink r:id="rId8" w:history="1">
         <w:r>
           <w:rPr>
             <w:rStyle w:val="Hyperlink"/>
@@ -304,126 +730,104 @@
       </w:hyperlink>
     </w:p>
     <w:p>
-      <w:bookmarkStart w:id="0" w:name="_GoBack"/>
-      <w:bookmarkEnd w:id="0"/>
-    </w:p>
-    <w:p/>
-    <w:p/>
-    <w:p>
       <w:pPr>
-        <w:pStyle w:val="Heading1"/>
+        <w:rPr>
+          <w:rStyle w:val="Hyperlink"/>
+        </w:rPr>
       </w:pPr>
-      <w:r>
+    </w:p>
+    <w:p>
+      <w:pPr>
+        <w:rPr>
+          <w:rStyle w:val="Hyperlink"/>
+          <w:color w:val="auto"/>
+          <w:u w:val="none"/>
+        </w:rPr>
+      </w:pPr>
+      <w:proofErr w:type="gramStart"/>
+      <w:r>
+        <w:rPr>
+          <w:rStyle w:val="Hyperlink"/>
+          <w:color w:val="auto"/>
+          <w:u w:val="none"/>
+        </w:rPr>
+        <w:t>algorithms</w:t>
+      </w:r>
+      <w:proofErr w:type="gramEnd"/>
+    </w:p>
+    <w:p>
+      <w:proofErr w:type="spellStart"/>
+      <w:r>
+        <w:rPr>
+          <w:rFonts w:ascii="Arial" w:hAnsi="Arial" w:cs="Arial"/>
+          <w:color w:val="333333"/>
+          <w:sz w:val="21"/>
+          <w:szCs w:val="21"/>
+          <w:shd w:val="clear" w:color="auto" w:fill="FFFFFF"/>
+        </w:rPr>
         <w:lastRenderedPageBreak/>
-        <w:t>Classifying data</w:t>
-      </w:r>
-    </w:p>
-    <w:p>
-      <w:pPr>
-        <w:pStyle w:val="Heading2"/>
-      </w:pPr>
-      <w:r>
-        <w:t>Classifier selection</w:t>
-      </w:r>
-    </w:p>
-    <w:p>
-      <w:pPr>
-        <w:pStyle w:val="Heading2"/>
-      </w:pPr>
-      <w:r>
-        <w:t xml:space="preserve">Investigation and </w:t>
-      </w:r>
-    </w:p>
-    <w:p>
-      <w:pPr>
-        <w:pStyle w:val="Heading1"/>
-      </w:pPr>
-      <w:r>
-        <w:t>Conclusions</w:t>
-      </w:r>
-    </w:p>
-    <w:p>
-      <w:pPr>
-        <w:pStyle w:val="Heading2"/>
-      </w:pPr>
-      <w:r>
-        <w:t>Algorithm findings</w:t>
-      </w:r>
-    </w:p>
-    <w:p>
-      <w:pPr>
-        <w:pStyle w:val="Heading2"/>
-      </w:pPr>
-      <w:r>
-        <w:t>Scenario findings</w:t>
-      </w:r>
-    </w:p>
-    <w:p>
-      <w:r>
-        <w:t xml:space="preserve">Cancer could have spread before, therefore data may not be completely true, though should </w:t>
-      </w:r>
-      <w:r>
-        <w:t>be fairly accurate.</w:t>
-      </w:r>
-    </w:p>
-    <w:p/>
-    <w:p/>
-    <w:p>
-      <w:r>
-        <w:t>Thoracic</w:t>
-      </w:r>
-    </w:p>
-    <w:p>
-      <w:hyperlink r:id="rId6" w:history="1">
-        <w:r>
-          <w:rPr>
-            <w:rStyle w:val="Hyperlink"/>
-          </w:rPr>
-          <w:t>http://www.bmc.org/thoraciconcology/treatments/lung-resection.htm</w:t>
-        </w:r>
-      </w:hyperlink>
-    </w:p>
-    <w:p/>
-    <w:p>
+        <w:t>Wolpert</w:t>
+      </w:r>
+      <w:proofErr w:type="spellEnd"/>
+      <w:r>
+        <w:rPr>
+          <w:rFonts w:ascii="Arial" w:hAnsi="Arial" w:cs="Arial"/>
+          <w:color w:val="333333"/>
+          <w:sz w:val="21"/>
+          <w:szCs w:val="21"/>
+          <w:shd w:val="clear" w:color="auto" w:fill="FFFFFF"/>
+        </w:rPr>
+        <w:t xml:space="preserve"> DH. The Lack of </w:t>
+      </w:r>
       <w:proofErr w:type="gramStart"/>
       <w:r>
-        <w:t>imbalance</w:t>
+        <w:rPr>
+          <w:rFonts w:ascii="Arial" w:hAnsi="Arial" w:cs="Arial"/>
+          <w:color w:val="333333"/>
+          <w:sz w:val="21"/>
+          <w:szCs w:val="21"/>
+          <w:shd w:val="clear" w:color="auto" w:fill="FFFFFF"/>
+        </w:rPr>
+        <w:t>A</w:t>
       </w:r>
       <w:proofErr w:type="gramEnd"/>
-    </w:p>
-    <w:p>
-      <w:hyperlink r:id="rId7" w:history="1">
-        <w:r>
-          <w:rPr>
-            <w:rStyle w:val="Hyperlink"/>
-          </w:rPr>
-          <w:t>https://hydra.hull.ac.uk/resources/hull:10103</w:t>
-        </w:r>
-      </w:hyperlink>
-    </w:p>
-    <w:p/>
-    <w:p>
+      <w:r>
+        <w:rPr>
+          <w:rFonts w:ascii="Arial" w:hAnsi="Arial" w:cs="Arial"/>
+          <w:color w:val="333333"/>
+          <w:sz w:val="21"/>
+          <w:szCs w:val="21"/>
+          <w:shd w:val="clear" w:color="auto" w:fill="FFFFFF"/>
+        </w:rPr>
+        <w:t xml:space="preserve"> Priori Distinctions Between Learning Algorithms. Neural Computation. 1996</w:t>
+      </w:r>
       <w:proofErr w:type="gramStart"/>
       <w:r>
-        <w:t>smote</w:t>
+        <w:rPr>
+          <w:rFonts w:ascii="Arial" w:hAnsi="Arial" w:cs="Arial"/>
+          <w:color w:val="333333"/>
+          <w:sz w:val="21"/>
+          <w:szCs w:val="21"/>
+          <w:shd w:val="clear" w:color="auto" w:fill="FFFFFF"/>
+        </w:rPr>
+        <w:t>;8:1341</w:t>
       </w:r>
       <w:proofErr w:type="gramEnd"/>
-    </w:p>
-    <w:p>
-      <w:hyperlink r:id="rId8" w:history="1">
-        <w:r>
-          <w:rPr>
-            <w:rStyle w:val="Hyperlink"/>
-          </w:rPr>
-          <w:t>https://msdn.microsoft.com/en-us/library/azure/dn913076.aspx</w:t>
-        </w:r>
-      </w:hyperlink>
-    </w:p>
-    <w:p/>
+      <w:r>
+        <w:rPr>
+          <w:rFonts w:ascii="Arial" w:hAnsi="Arial" w:cs="Arial"/>
+          <w:color w:val="333333"/>
+          <w:sz w:val="21"/>
+          <w:szCs w:val="21"/>
+          <w:shd w:val="clear" w:color="auto" w:fill="FFFFFF"/>
+        </w:rPr>
+        <w:t>-1390.</w:t>
+      </w:r>
+    </w:p>
     <w:p>
       <w:proofErr w:type="gramStart"/>
       <w:r>
-        <w:t>over-sampling</w:t>
+        <w:t>decision</w:t>
       </w:r>
       <w:proofErr w:type="gramEnd"/>
     </w:p>
@@ -433,16 +837,30 @@
           <w:rPr>
             <w:rStyle w:val="Hyperlink"/>
           </w:rPr>
-          <w:t>https://www.jair.org/media/953/live-953-2037-jair.pdf</w:t>
+          <w:t>http://www.ijc</w:t>
+        </w:r>
+        <w:r>
+          <w:rPr>
+            <w:rStyle w:val="Hyperlink"/>
+          </w:rPr>
+          <w:t>a</w:t>
+        </w:r>
+        <w:r>
+          <w:rPr>
+            <w:rStyle w:val="Hyperlink"/>
+          </w:rPr>
+          <w:t>online.org/volume26/number4/pxc3874247.pdf</w:t>
         </w:r>
       </w:hyperlink>
     </w:p>
     <w:p/>
     <w:p>
+      <w:proofErr w:type="spellStart"/>
       <w:proofErr w:type="gramStart"/>
       <w:r>
-        <w:t>dimensionality</w:t>
-      </w:r>
+        <w:t>bayes</w:t>
+      </w:r>
+      <w:proofErr w:type="spellEnd"/>
       <w:proofErr w:type="gramEnd"/>
     </w:p>
     <w:p>
@@ -451,11 +869,40 @@
           <w:rPr>
             <w:rStyle w:val="Hyperlink"/>
           </w:rPr>
-          <w:t>http://www.turingfinance.com/artificial-intelligence-and-statistics-principal-component-analysis-and-self-organizing-maps/</w:t>
+          <w:t>http://ijarcce.co</w:t>
+        </w:r>
+        <w:r>
+          <w:rPr>
+            <w:rStyle w:val="Hyperlink"/>
+          </w:rPr>
+          <w:t>m</w:t>
+        </w:r>
+        <w:r>
+          <w:rPr>
+            <w:rStyle w:val="Hyperlink"/>
+          </w:rPr>
+          <w:t>/upload/2014/may/IJARCCE9E%20%20a%20rupali%20%20Heart%20Disease%20Prediction.pdf</w:t>
         </w:r>
       </w:hyperlink>
     </w:p>
     <w:p/>
+    <w:p>
+      <w:proofErr w:type="gramStart"/>
+      <w:r>
+        <w:t>neural</w:t>
+      </w:r>
+      <w:proofErr w:type="gramEnd"/>
+    </w:p>
+    <w:p>
+      <w:hyperlink r:id="rId11" w:history="1">
+        <w:r>
+          <w:rPr>
+            <w:rStyle w:val="Hyperlink"/>
+          </w:rPr>
+          <w:t>http://jab.zsf.jcu.cz//11_2/havel.pdf</w:t>
+        </w:r>
+      </w:hyperlink>
+    </w:p>
     <w:sectPr>
       <w:pgSz w:w="11906" w:h="16838"/>
       <w:pgMar w:top="1440" w:right="1440" w:bottom="1440" w:left="1440" w:header="708" w:footer="708" w:gutter="0"/>

</xml_diff>